<commit_message>
updated temperatures and AS
</commit_message>
<xml_diff>
--- a/ATMT_protocol.docx
+++ b/ATMT_protocol.docx
@@ -5,6 +5,71 @@
     <w:p/>
     <w:p>
       <w:pPr>
+        <w:rPr>
+          <w:i/>
+        </w:rPr>
+      </w:pPr>
+      <w:r>
+        <w:rPr>
+          <w:i/>
+        </w:rPr>
+        <w:t xml:space="preserve">Note </w:t>
+      </w:r>
+      <w:r>
+        <w:rPr>
+          <w:i/>
+        </w:rPr>
+        <w:t>–</w:t>
+      </w:r>
+      <w:r>
+        <w:rPr>
+          <w:i/>
+        </w:rPr>
+        <w:t xml:space="preserve"> Requires 2</w:t>
+      </w:r>
+      <w:r>
+        <w:rPr>
+          <w:i/>
+        </w:rPr>
+        <w:t xml:space="preserve"> </w:t>
+      </w:r>
+      <w:r>
+        <w:rPr>
+          <w:i/>
+        </w:rPr>
+        <w:t>incubators are set to 28</w:t>
+      </w:r>
+      <w:r>
+        <w:rPr>
+          <w:rFonts w:ascii="Cambria" w:hAnsi="Cambria"/>
+          <w:i/>
+        </w:rPr>
+        <w:t>°C</w:t>
+      </w:r>
+      <w:r>
+        <w:rPr>
+          <w:i/>
+        </w:rPr>
+        <w:t xml:space="preserve"> and 22</w:t>
+      </w:r>
+      <w:r>
+        <w:rPr>
+          <w:rFonts w:ascii="Cambria" w:hAnsi="Cambria"/>
+          <w:i/>
+        </w:rPr>
+        <w:t>°C</w:t>
+      </w:r>
+      <w:r>
+        <w:rPr>
+          <w:rFonts w:ascii="Cambria" w:hAnsi="Cambria"/>
+          <w:i/>
+        </w:rPr>
+        <w:t xml:space="preserve">, respectively. </w:t>
+      </w:r>
+    </w:p>
+    <w:p/>
+    <w:p>
+      <w:pPr>
         <w:spacing w:after="120"/>
         <w:rPr>
           <w:b/>
@@ -70,7 +135,26 @@
         <w:t>strain on a</w:t>
       </w:r>
       <w:r>
-        <w:t xml:space="preserve"> kanamycin &amp; streptomycin LB plate. Incubate at RT and allow ~3 days for singles to form. (</w:t>
+        <w:t xml:space="preserve"> kanamycin &amp; streptomycin LB plate. Incubate at RT</w:t>
+      </w:r>
+      <w:r>
+        <w:t xml:space="preserve"> (or 28</w:t>
+      </w:r>
+      <w:r>
+        <w:rPr>
+          <w:rFonts w:ascii="Cambria" w:hAnsi="Cambria"/>
+          <w:i/>
+        </w:rPr>
+        <w:t xml:space="preserve">°C </w:t>
+      </w:r>
+      <w:r>
+        <w:rPr>
+          <w:rFonts w:ascii="Cambria" w:hAnsi="Cambria"/>
+        </w:rPr>
+        <w:t>for faster growth)</w:t>
+      </w:r>
+      <w:r>
+        <w:t xml:space="preserve"> and allow ~3 days for singles to form. (</w:t>
       </w:r>
       <w:proofErr w:type="gramStart"/>
       <w:r>
@@ -86,7 +170,7 @@
       </w:r>
       <w:proofErr w:type="spellEnd"/>
       <w:r>
-        <w:t xml:space="preserve">; Ti plasmid selection - strep) </w:t>
+        <w:t>; Ti plasmid selection - strep)</w:t>
       </w:r>
     </w:p>
     <w:p>
@@ -158,7 +242,66 @@
       </w:r>
       <w:proofErr w:type="spellEnd"/>
       <w:r>
-        <w:t xml:space="preserve"> +strep and inoculate yeast into 10 ml YPD. Incubate O/N on a shaker. </w:t>
+        <w:t xml:space="preserve"> +strep and inoculate yeast into 10 ml YPD. Incubate </w:t>
+      </w:r>
+      <w:r>
+        <w:rPr>
+          <w:i/>
+        </w:rPr>
+        <w:t xml:space="preserve">Agro </w:t>
+      </w:r>
+      <w:r>
+        <w:t xml:space="preserve">O/N on a </w:t>
+      </w:r>
+      <w:r>
+        <w:t xml:space="preserve">200 rpm </w:t>
+      </w:r>
+      <w:r>
+        <w:t>shaker</w:t>
+      </w:r>
+      <w:r>
+        <w:t xml:space="preserve"> @ 28</w:t>
+      </w:r>
+      <w:r>
+        <w:rPr>
+          <w:rFonts w:ascii="Cambria" w:hAnsi="Cambria"/>
+          <w:i/>
+        </w:rPr>
+        <w:t>°C</w:t>
+      </w:r>
+      <w:r>
+        <w:t>.</w:t>
+      </w:r>
+      <w:r>
+        <w:t xml:space="preserve"> Incubate yeast O/N in species optimal conditions (</w:t>
+      </w:r>
+      <w:proofErr w:type="spellStart"/>
+      <w:r>
+        <w:rPr>
+          <w:i/>
+        </w:rPr>
+        <w:t>Hanseniaspora</w:t>
+      </w:r>
+      <w:proofErr w:type="spellEnd"/>
+      <w:r>
+        <w:rPr>
+          <w:i/>
+        </w:rPr>
+        <w:t xml:space="preserve"> </w:t>
+      </w:r>
+      <w:proofErr w:type="spellStart"/>
+      <w:r>
+        <w:rPr>
+          <w:i/>
+        </w:rPr>
+        <w:t>occidentalis</w:t>
+      </w:r>
+      <w:proofErr w:type="spellEnd"/>
+      <w:r>
+        <w:t xml:space="preserve"> on a RT 250 rpm shaker). </w:t>
+      </w:r>
+      <w:r>
+        <w:t xml:space="preserve"> </w:t>
       </w:r>
     </w:p>
     <w:p>
@@ -243,7 +386,13 @@
         <w:t xml:space="preserve">Agro </w:t>
       </w:r>
       <w:r>
-        <w:t xml:space="preserve">culture in 15ml falcon tubes for 3 min @ 15,000g. </w:t>
+        <w:t xml:space="preserve">culture </w:t>
+      </w:r>
+      <w:r>
+        <w:t xml:space="preserve">for </w:t>
+      </w:r>
+      <w:r>
+        <w:t xml:space="preserve">3 min @ 15,000g. </w:t>
       </w:r>
     </w:p>
     <w:p>
@@ -308,7 +457,20 @@
         <w:t xml:space="preserve">Agro </w:t>
       </w:r>
       <w:r>
-        <w:t xml:space="preserve">cells to 5 ml IM +AS media. Incubate for 5-6 hours on a shaker @ RT. </w:t>
+        <w:t>cells to 5 ml IM +AS media. Incubate for 5-6 h</w:t>
+      </w:r>
+      <w:r>
+        <w:t>ours on a shaker @ 28</w:t>
+      </w:r>
+      <w:r>
+        <w:rPr>
+          <w:rFonts w:ascii="Cambria" w:hAnsi="Cambria"/>
+          <w:i/>
+        </w:rPr>
+        <w:t>°C</w:t>
+      </w:r>
+      <w:r>
+        <w:t xml:space="preserve">. </w:t>
       </w:r>
     </w:p>
     <w:p>
@@ -620,8 +782,6 @@
             </w:r>
           </w:p>
         </w:tc>
-        <w:bookmarkStart w:id="0" w:name="_GoBack"/>
-        <w:bookmarkEnd w:id="0"/>
       </w:tr>
       <w:tr>
         <w:tc>
@@ -706,6 +866,7 @@
               <w:spacing w:after="120"/>
             </w:pPr>
             <w:r>
+              <w:lastRenderedPageBreak/>
               <w:t>YPD +</w:t>
             </w:r>
             <w:proofErr w:type="spellStart"/>
@@ -1927,6 +2088,34 @@
       </w:r>
       <w:r>
         <w:t>O</w:t>
+      </w:r>
+    </w:p>
+    <w:p>
+      <w:r>
+        <w:tab/>
+      </w:r>
+      <w:r>
+        <w:tab/>
+      </w:r>
+      <w:r>
+        <w:tab/>
+      </w:r>
+      <w:r>
+        <w:tab/>
+        <w:t xml:space="preserve">500 </w:t>
+      </w:r>
+      <w:proofErr w:type="spellStart"/>
+      <w:r>
+        <w:t>ul</w:t>
+      </w:r>
+      <w:proofErr w:type="spellEnd"/>
+      <w:r>
+        <w:t xml:space="preserve"> </w:t>
+      </w:r>
+      <w:bookmarkStart w:id="0" w:name="_GoBack"/>
+      <w:bookmarkEnd w:id="0"/>
+      <w:r>
+        <w:t>AS after autoclave</w:t>
       </w:r>
     </w:p>
     <w:sectPr>

</xml_diff>